<commit_message>
Updated resume with SQL Certification
Added MTA info to resume
</commit_message>
<xml_diff>
--- a/Blaine Resume CIT.docx
+++ b/Blaine Resume CIT.docx
@@ -302,12 +302,7 @@
         <w:pStyle w:val="ListBullet"/>
       </w:pPr>
       <w:r>
-        <w:t>Ran home-based custom computer and repair service in Benzie County specializing in high-performance gaming PC</w:t>
-      </w:r>
-      <w:bookmarkStart w:id="0" w:name="_GoBack"/>
-      <w:bookmarkEnd w:id="0"/>
-      <w:r>
-        <w:t>s.</w:t>
+        <w:t>Ran home-based custom computer and repair service in Benzie County specializing in high-performance gaming PCs.</w:t>
       </w:r>
     </w:p>
     <w:p>
@@ -416,7 +411,15 @@
         <w:pStyle w:val="ListBullet"/>
       </w:pPr>
       <w:r>
-        <w:t>Object oriented C++ up to data structures, C# application programming, HTML 5, CSS3, JavaScript, understanding of SQL syntax for developing functional applications in .Net, Adobe Photoshop, Dreamweaver CS6, Microsoft Office, Visual Studio, MOS Access Certified, MTA Network certified, and familiarity with video editing tools such as Movie Maker</w:t>
+        <w:t>Object oriented C++ up to data structures, C# application programming, HTML 5, CSS3, JavaScript, understanding of SQL syntax for developing functional applications in .Net, Adobe Photoshop, Dreamweaver CS6, Microsoft Office, Visual Studio, MOS Access Certified, MTA Network certified,</w:t>
+      </w:r>
+      <w:r>
+        <w:t xml:space="preserve"> MTA SQL certified</w:t>
+      </w:r>
+      <w:bookmarkStart w:id="0" w:name="_GoBack"/>
+      <w:bookmarkEnd w:id="0"/>
+      <w:r>
+        <w:t xml:space="preserve"> and familiarity with video editing tools such as Movie Maker</w:t>
       </w:r>
       <w:r>
         <w:t xml:space="preserve"> and Adobe suites.</w:t>
@@ -1463,6 +1466,7 @@
   </w:compat>
   <w:rsids>
     <w:rsidRoot w:val="005E61DB"/>
+    <w:rsid w:val="00035FCA"/>
     <w:rsid w:val="005E61DB"/>
     <w:rsid w:val="008E4283"/>
     <w:rsid w:val="00C40C5B"/>

</xml_diff>

<commit_message>
Updated Phone # and Contact Information
Update contact info
</commit_message>
<xml_diff>
--- a/Blaine Resume CIT.docx
+++ b/Blaine Resume CIT.docx
@@ -46,7 +46,13 @@
         <w:sdtEndPr/>
         <w:sdtContent>
           <w:r>
-            <w:t xml:space="preserve">692Bass Lake Rd. Traverse City, MI 49635 </w:t>
+            <w:t>PO 1006 Frankfort, MI</w:t>
+          </w:r>
+          <w:r>
+            <w:t xml:space="preserve"> </w:t>
+          </w:r>
+          <w:r>
+            <w:t>49635</w:t>
           </w:r>
         </w:sdtContent>
       </w:sdt>
@@ -67,7 +73,10 @@
         <w:sdtEndPr/>
         <w:sdtContent>
           <w:r>
-            <w:t>231- 421-3195</w:t>
+            <w:t xml:space="preserve">231- </w:t>
+          </w:r>
+          <w:r>
+            <w:t>409-5274</w:t>
           </w:r>
         </w:sdtContent>
       </w:sdt>
@@ -416,8 +425,6 @@
       <w:r>
         <w:t xml:space="preserve"> MTA SQL certified</w:t>
       </w:r>
-      <w:bookmarkStart w:id="0" w:name="_GoBack"/>
-      <w:bookmarkEnd w:id="0"/>
       <w:r>
         <w:t xml:space="preserve"> and familiarity with video editing tools such as Movie Maker</w:t>
       </w:r>
@@ -1470,6 +1477,7 @@
     <w:rsid w:val="005E61DB"/>
     <w:rsid w:val="008E4283"/>
     <w:rsid w:val="00C40C5B"/>
+    <w:rsid w:val="00EE2A83"/>
   </w:rsids>
   <m:mathPr>
     <m:mathFont m:val="Cambria Math"/>
@@ -2209,8 +2217,8 @@
 <CoverPageProperties xmlns="http://schemas.microsoft.com/office/2006/coverPageProps">
   <PublishDate/>
   <Abstract/>
-  <CompanyAddress>692Bass Lake Rd. Traverse City, MI 49635 </CompanyAddress>
-  <CompanyPhone>231- 421-3195</CompanyPhone>
+  <CompanyAddress>PO 1006 Frankfort, MI 49635</CompanyAddress>
+  <CompanyPhone>231- 409-5274</CompanyPhone>
   <CompanyFax/>
   <CompanyEmail>bsimcoxii@yahoo.com</CompanyEmail>
 </CoverPageProperties>

</xml_diff>